<commit_message>
Added "Players" to specifications
</commit_message>
<xml_diff>
--- a/Specifications.docx
+++ b/Specifications.docx
@@ -28,16 +28,8 @@
         <w:rPr>
           <w:lang w:val="en-US"/>
         </w:rPr>
-        <w:t xml:space="preserve">Project: </w:t>
-      </w:r>
-      <w:proofErr w:type="spellStart"/>
-      <w:r>
-        <w:rPr>
-          <w:lang w:val="en-US"/>
-        </w:rPr>
-        <w:t>JarsTiles</w:t>
-      </w:r>
-      <w:proofErr w:type="spellEnd"/>
+        <w:t>Project: JarsTiles</w:t>
+      </w:r>
     </w:p>
     <w:p>
       <w:pPr>
@@ -136,21 +128,7 @@
         <w:rPr>
           <w:lang w:val="en-US"/>
         </w:rPr>
-        <w:t xml:space="preserve">Each feature will be </w:t>
-      </w:r>
-      <w:proofErr w:type="spellStart"/>
-      <w:r>
-        <w:rPr>
-          <w:lang w:val="en-US"/>
-        </w:rPr>
-        <w:t>colour</w:t>
-      </w:r>
-      <w:proofErr w:type="spellEnd"/>
-      <w:r>
-        <w:rPr>
-          <w:lang w:val="en-US"/>
-        </w:rPr>
-        <w:t xml:space="preserve"> coded as follows:</w:t>
+        <w:t>Each feature will be colour coded as follows:</w:t>
       </w:r>
     </w:p>
     <w:tbl>
@@ -175,7 +153,6 @@
                 <w:lang w:val="en-US"/>
               </w:rPr>
             </w:pPr>
-            <w:proofErr w:type="spellStart"/>
             <w:r>
               <w:rPr>
                 <w:b/>
@@ -183,7 +160,6 @@
               </w:rPr>
               <w:t>Colour</w:t>
             </w:r>
-            <w:proofErr w:type="spellEnd"/>
           </w:p>
         </w:tc>
         <w:tc>
@@ -381,13 +357,6 @@
     </w:tbl>
     <w:p>
       <w:pPr>
-        <w:rPr>
-          <w:lang w:val="en-US"/>
-        </w:rPr>
-      </w:pPr>
-    </w:p>
-    <w:p>
-      <w:pPr>
         <w:pStyle w:val="Heading1"/>
         <w:rPr>
           <w:lang w:val="en-US"/>
@@ -412,32 +381,11 @@
         </w:rPr>
         <w:t xml:space="preserve">The Player class has all the attributes of a normal player. This must include position, </w:t>
       </w:r>
-    </w:p>
-    <w:p>
-      <w:pPr>
-        <w:pStyle w:val="Heading1"/>
-        <w:rPr>
-          <w:lang w:val="en-US"/>
-        </w:rPr>
-      </w:pPr>
-      <w:r>
-        <w:rPr>
-          <w:lang w:val="en-US"/>
-        </w:rPr>
-        <w:t>Engine</w:t>
-      </w:r>
-    </w:p>
-    <w:p>
-      <w:pPr>
-        <w:rPr>
-          <w:lang w:val="en-US"/>
-        </w:rPr>
-      </w:pPr>
-      <w:r>
-        <w:rPr>
-          <w:lang w:val="en-US"/>
-        </w:rPr>
-        <w:t>The game engine contains all of the logic needed for the game to operate. The engine must be able to handle input, process game objects (such as players and tiles), and handle all of the logic (collisions, scores, etc.)</w:t>
+      <w:r>
+        <w:rPr>
+          <w:lang w:val="en-US"/>
+        </w:rPr>
+        <w:t xml:space="preserve">status, and score. </w:t>
       </w:r>
     </w:p>
     <w:p>
@@ -451,13 +399,7 @@
         <w:rPr>
           <w:lang w:val="en-US"/>
         </w:rPr>
-        <w:t xml:space="preserve">V </w:t>
-      </w:r>
-      <w:r>
-        <w:rPr>
-          <w:lang w:val="en-US"/>
-        </w:rPr>
-        <w:t>0.1 features</w:t>
+        <w:t>V 0.1</w:t>
       </w:r>
     </w:p>
     <w:p>
@@ -475,6 +417,73 @@
         <w:rPr>
           <w:lang w:val="en-US"/>
         </w:rPr>
+        <w:t>Player Class (player.as)</w:t>
+      </w:r>
+      <w:bookmarkStart w:id="0" w:name="_GoBack"/>
+      <w:bookmarkEnd w:id="0"/>
+    </w:p>
+    <w:p>
+      <w:pPr>
+        <w:pStyle w:val="Heading1"/>
+        <w:rPr>
+          <w:lang w:val="en-US"/>
+        </w:rPr>
+      </w:pPr>
+      <w:r>
+        <w:rPr>
+          <w:lang w:val="en-US"/>
+        </w:rPr>
+        <w:t>Engine</w:t>
+      </w:r>
+    </w:p>
+    <w:p>
+      <w:pPr>
+        <w:rPr>
+          <w:lang w:val="en-US"/>
+        </w:rPr>
+      </w:pPr>
+      <w:r>
+        <w:rPr>
+          <w:lang w:val="en-US"/>
+        </w:rPr>
+        <w:t>The game engine contains all of the logic needed for the game to operate. The engine must be able to handle input, process game objects (such as players and tiles), and handle all of the logic (collisions, scores, etc.)</w:t>
+      </w:r>
+    </w:p>
+    <w:p>
+      <w:pPr>
+        <w:pStyle w:val="Heading2"/>
+        <w:rPr>
+          <w:lang w:val="en-US"/>
+        </w:rPr>
+      </w:pPr>
+      <w:r>
+        <w:rPr>
+          <w:lang w:val="en-US"/>
+        </w:rPr>
+        <w:t xml:space="preserve">V </w:t>
+      </w:r>
+      <w:r>
+        <w:rPr>
+          <w:lang w:val="en-US"/>
+        </w:rPr>
+        <w:t>0.1</w:t>
+      </w:r>
+    </w:p>
+    <w:p>
+      <w:pPr>
+        <w:pStyle w:val="ListParagraph"/>
+        <w:numPr>
+          <w:ilvl w:val="0"/>
+          <w:numId w:val="3"/>
+        </w:numPr>
+        <w:rPr>
+          <w:lang w:val="en-US"/>
+        </w:rPr>
+      </w:pPr>
+      <w:r>
+        <w:rPr>
+          <w:lang w:val="en-US"/>
+        </w:rPr>
         <w:t>Engine Core</w:t>
       </w:r>
     </w:p>
@@ -493,16 +502,15 @@
         <w:rPr>
           <w:lang w:val="en-US"/>
         </w:rPr>
-        <w:t xml:space="preserve">The engine core handles game objects and logic. In-game, the engine needs to keep track of the positions and status of all the players, as well as the status of all the tiles. It </w:t>
-      </w:r>
-      <w:bookmarkStart w:id="0" w:name="_GoBack"/>
-      <w:bookmarkEnd w:id="0"/>
-      <w:r>
-        <w:rPr>
-          <w:lang w:val="en-US"/>
-        </w:rPr>
-        <w:t>will also need to handle user input that will control each character.</w:t>
-      </w:r>
+        <w:t>The engine core handles game objects and logic. In-game, the engine needs to keep track of the positions and status of all the players, as well as the status of all the tiles. It will also need to handle user input that will control each character.</w:t>
+      </w:r>
+    </w:p>
+    <w:p>
+      <w:pPr>
+        <w:rPr>
+          <w:lang w:val="en-US"/>
+        </w:rPr>
+      </w:pPr>
     </w:p>
     <w:p>
       <w:pPr>
@@ -704,7 +712,7 @@
         <w:b w:val="0"/>
       </w:rPr>
     </w:lvl>
-    <w:lvl w:ilvl="1" w:tplc="10090003" w:tentative="1">
+    <w:lvl w:ilvl="1" w:tplc="10090003">
       <w:start w:val="1"/>
       <w:numFmt w:val="bullet"/>
       <w:lvlText w:val="o"/>

</xml_diff>

<commit_message>
Flash project files uploaded. Also updated specifications.
</commit_message>
<xml_diff>
--- a/Specifications.docx
+++ b/Specifications.docx
@@ -419,8 +419,24 @@
         </w:rPr>
         <w:t>Player Class (player.as)</w:t>
       </w:r>
-      <w:bookmarkStart w:id="0" w:name="_GoBack"/>
-      <w:bookmarkEnd w:id="0"/>
+    </w:p>
+    <w:p>
+      <w:pPr>
+        <w:pStyle w:val="ListParagraph"/>
+        <w:numPr>
+          <w:ilvl w:val="1"/>
+          <w:numId w:val="3"/>
+        </w:numPr>
+        <w:rPr>
+          <w:lang w:val="en-US"/>
+        </w:rPr>
+      </w:pPr>
+      <w:r>
+        <w:rPr>
+          <w:lang w:val="en-US"/>
+        </w:rPr>
+        <w:t>Ability to track pos, status, score</w:t>
+      </w:r>
     </w:p>
     <w:p>
       <w:pPr>
@@ -486,6 +502,12 @@
         </w:rPr>
         <w:t>Engine Core</w:t>
       </w:r>
+      <w:r>
+        <w:rPr>
+          <w:lang w:val="en-US"/>
+        </w:rPr>
+        <w:t xml:space="preserve"> (engine.as)</w:t>
+      </w:r>
     </w:p>
     <w:p>
       <w:pPr>
@@ -579,6 +601,26 @@
         </w:rPr>
         <w:t>V0.1</w:t>
       </w:r>
+    </w:p>
+    <w:p>
+      <w:pPr>
+        <w:pStyle w:val="ListParagraph"/>
+        <w:numPr>
+          <w:ilvl w:val="0"/>
+          <w:numId w:val="3"/>
+        </w:numPr>
+        <w:rPr>
+          <w:lang w:val="en-US"/>
+        </w:rPr>
+      </w:pPr>
+      <w:r>
+        <w:rPr>
+          <w:lang w:val="en-US"/>
+        </w:rPr>
+        <w:t>Painter core (painter.as)</w:t>
+      </w:r>
+      <w:bookmarkStart w:id="0" w:name="_GoBack"/>
+      <w:bookmarkEnd w:id="0"/>
     </w:p>
     <w:p>
       <w:pPr>

</xml_diff>

<commit_message>
Added feature request, README, and finalized specifications
</commit_message>
<xml_diff>
--- a/Specifications.docx
+++ b/Specifications.docx
@@ -28,16 +28,8 @@
         <w:rPr>
           <w:lang w:val="en-US"/>
         </w:rPr>
-        <w:t xml:space="preserve">Project: </w:t>
-      </w:r>
-      <w:proofErr w:type="spellStart"/>
-      <w:r>
-        <w:rPr>
-          <w:lang w:val="en-US"/>
-        </w:rPr>
-        <w:t>JarsTiles</w:t>
-      </w:r>
-      <w:proofErr w:type="spellEnd"/>
+        <w:t>Project: JarsTiles</w:t>
+      </w:r>
     </w:p>
     <w:p>
       <w:pPr>
@@ -69,7 +61,31 @@
         <w:rPr>
           <w:lang w:val="en-US"/>
         </w:rPr>
-        <w:t>add your name to the right of the feature in brackets.</w:t>
+        <w:t>add your name to the right of the feature in brackets</w:t>
+      </w:r>
+      <w:r>
+        <w:rPr>
+          <w:lang w:val="en-US"/>
+        </w:rPr>
+        <w:t>,</w:t>
+      </w:r>
+      <w:r>
+        <w:rPr>
+          <w:lang w:val="en-US"/>
+        </w:rPr>
+        <w:t xml:space="preserve"> include a starting date,</w:t>
+      </w:r>
+      <w:r>
+        <w:rPr>
+          <w:lang w:val="en-US"/>
+        </w:rPr>
+        <w:t xml:space="preserve"> and highlight the field blue</w:t>
+      </w:r>
+      <w:r>
+        <w:rPr>
+          <w:lang w:val="en-US"/>
+        </w:rPr>
+        <w:t>.</w:t>
       </w:r>
     </w:p>
     <w:p>
@@ -108,8 +124,27 @@
         <w:rPr>
           <w:lang w:val="en-US"/>
         </w:rPr>
-        <w:t xml:space="preserve"> (Richard Peng)</w:t>
-      </w:r>
+        <w:t xml:space="preserve"> (Richard Peng</w:t>
+      </w:r>
+      <w:r>
+        <w:rPr>
+          <w:lang w:val="en-US"/>
+        </w:rPr>
+        <w:t>- 2/22/11</w:t>
+      </w:r>
+      <w:r>
+        <w:rPr>
+          <w:lang w:val="en-US"/>
+        </w:rPr>
+        <w:t>)</w:t>
+      </w:r>
+    </w:p>
+    <w:p>
+      <w:pPr>
+        <w:rPr>
+          <w:lang w:val="en-US"/>
+        </w:rPr>
+      </w:pPr>
     </w:p>
     <w:p>
       <w:pPr>
@@ -136,21 +171,7 @@
         <w:rPr>
           <w:lang w:val="en-US"/>
         </w:rPr>
-        <w:t xml:space="preserve">Each feature will be </w:t>
-      </w:r>
-      <w:proofErr w:type="spellStart"/>
-      <w:r>
-        <w:rPr>
-          <w:lang w:val="en-US"/>
-        </w:rPr>
-        <w:t>colour</w:t>
-      </w:r>
-      <w:proofErr w:type="spellEnd"/>
-      <w:r>
-        <w:rPr>
-          <w:lang w:val="en-US"/>
-        </w:rPr>
-        <w:t xml:space="preserve"> coded as follows:</w:t>
+        <w:t>Each feature will be colour coded as follows:</w:t>
       </w:r>
     </w:p>
     <w:tbl>
@@ -175,7 +196,6 @@
                 <w:lang w:val="en-US"/>
               </w:rPr>
             </w:pPr>
-            <w:proofErr w:type="spellStart"/>
             <w:r>
               <w:rPr>
                 <w:b/>
@@ -183,7 +203,6 @@
               </w:rPr>
               <w:t>Colour</w:t>
             </w:r>
-            <w:proofErr w:type="spellEnd"/>
           </w:p>
         </w:tc>
         <w:tc>
@@ -390,26 +409,7 @@
         <w:rPr>
           <w:lang w:val="en-US"/>
         </w:rPr>
-        <w:t>Main Program</w:t>
-      </w:r>
-    </w:p>
-    <w:p>
-      <w:pPr>
-        <w:rPr>
-          <w:lang w:val="en-US"/>
-        </w:rPr>
-      </w:pPr>
-      <w:r>
-        <w:rPr>
-          <w:lang w:val="en-US"/>
-        </w:rPr>
-        <w:t xml:space="preserve">The main program bootstraps the engine, and initializes everything required for this to run. </w:t>
-      </w:r>
-      <w:r>
-        <w:rPr>
-          <w:lang w:val="en-US"/>
-        </w:rPr>
-        <w:t>This is the program entry point (document class)</w:t>
+        <w:t xml:space="preserve">Main Project </w:t>
       </w:r>
     </w:p>
     <w:p>
@@ -434,20 +434,16 @@
           <w:numId w:val="3"/>
         </w:numPr>
         <w:rPr>
-          <w:lang w:val="en-US"/>
-        </w:rPr>
-      </w:pPr>
-      <w:r>
-        <w:rPr>
-          <w:lang w:val="en-US"/>
-        </w:rPr>
-        <w:t>Main class (jars</w:t>
-      </w:r>
-      <w:r>
-        <w:rPr>
-          <w:lang w:val="en-US"/>
-        </w:rPr>
-        <w:t>Tiles.as)</w:t>
+          <w:highlight w:val="yellow"/>
+          <w:lang w:val="en-US"/>
+        </w:rPr>
+      </w:pPr>
+      <w:r>
+        <w:rPr>
+          <w:highlight w:val="yellow"/>
+          <w:lang w:val="en-US"/>
+        </w:rPr>
+        <w:t>Flex compiler (mxmlc) build script</w:t>
       </w:r>
     </w:p>
     <w:p>
@@ -465,8 +461,34 @@
         <w:rPr>
           <w:lang w:val="en-US"/>
         </w:rPr>
-        <w:t xml:space="preserve">Basic bootstrapping </w:t>
-      </w:r>
+        <w:t>Need a script that can compile a swf file for the project, for people that don’t have flash</w:t>
+      </w:r>
+    </w:p>
+    <w:p>
+      <w:pPr>
+        <w:pStyle w:val="ListParagraph"/>
+        <w:numPr>
+          <w:ilvl w:val="1"/>
+          <w:numId w:val="3"/>
+        </w:numPr>
+        <w:rPr>
+          <w:lang w:val="en-US"/>
+        </w:rPr>
+      </w:pPr>
+      <w:r>
+        <w:rPr>
+          <w:lang w:val="en-US"/>
+        </w:rPr>
+        <w:t xml:space="preserve">Idea: </w:t>
+      </w:r>
+      <w:hyperlink r:id="rId8" w:history="1">
+        <w:r>
+          <w:rPr>
+            <w:rStyle w:val="Hyperlink"/>
+          </w:rPr>
+          <w:t>http://www.senocular.com/flash/tutorials/as3withmxmlc/</w:t>
+        </w:r>
+      </w:hyperlink>
       <w:bookmarkStart w:id="0" w:name="_GoBack"/>
       <w:bookmarkEnd w:id="0"/>
     </w:p>
@@ -481,26 +503,26 @@
         <w:rPr>
           <w:lang w:val="en-US"/>
         </w:rPr>
-        <w:t>Player</w:t>
-      </w:r>
-    </w:p>
-    <w:p>
-      <w:pPr>
-        <w:rPr>
-          <w:lang w:val="en-US"/>
-        </w:rPr>
-      </w:pPr>
-      <w:r>
-        <w:rPr>
-          <w:lang w:val="en-US"/>
-        </w:rPr>
-        <w:t xml:space="preserve">The Player class has all the attributes of a normal player. This must include position, </w:t>
-      </w:r>
-      <w:r>
-        <w:rPr>
-          <w:lang w:val="en-US"/>
-        </w:rPr>
-        <w:t xml:space="preserve">status, and score. </w:t>
+        <w:t>Main Program</w:t>
+      </w:r>
+    </w:p>
+    <w:p>
+      <w:pPr>
+        <w:rPr>
+          <w:lang w:val="en-US"/>
+        </w:rPr>
+      </w:pPr>
+      <w:r>
+        <w:rPr>
+          <w:lang w:val="en-US"/>
+        </w:rPr>
+        <w:t xml:space="preserve">The main program bootstraps the engine, and initializes everything required for this to run. </w:t>
+      </w:r>
+      <w:r>
+        <w:rPr>
+          <w:lang w:val="en-US"/>
+        </w:rPr>
+        <w:t>This is the program entry point (document class)</w:t>
       </w:r>
     </w:p>
     <w:p>
@@ -530,9 +552,17 @@
       </w:pPr>
       <w:r>
         <w:rPr>
-          <w:lang w:val="en-US"/>
-        </w:rPr>
-        <w:t>Player Class (player.as)</w:t>
+          <w:highlight w:val="yellow"/>
+          <w:lang w:val="en-US"/>
+        </w:rPr>
+        <w:t>Main class (jars</w:t>
+      </w:r>
+      <w:r>
+        <w:rPr>
+          <w:highlight w:val="yellow"/>
+          <w:lang w:val="en-US"/>
+        </w:rPr>
+        <w:t>Tiles.as)</w:t>
       </w:r>
     </w:p>
     <w:p>
@@ -550,21 +580,7 @@
         <w:rPr>
           <w:lang w:val="en-US"/>
         </w:rPr>
-        <w:t xml:space="preserve">Ability to track </w:t>
-      </w:r>
-      <w:proofErr w:type="spellStart"/>
-      <w:r>
-        <w:rPr>
-          <w:lang w:val="en-US"/>
-        </w:rPr>
-        <w:t>pos</w:t>
-      </w:r>
-      <w:proofErr w:type="spellEnd"/>
-      <w:r>
-        <w:rPr>
-          <w:lang w:val="en-US"/>
-        </w:rPr>
-        <w:t>, status, score</w:t>
+        <w:t xml:space="preserve">Basic bootstrapping </w:t>
       </w:r>
     </w:p>
     <w:p>
@@ -579,20 +595,26 @@
           <w:lang w:val="en-US"/>
         </w:rPr>
         <w:lastRenderedPageBreak/>
-        <w:t>Engine</w:t>
-      </w:r>
-    </w:p>
-    <w:p>
-      <w:pPr>
-        <w:rPr>
-          <w:lang w:val="en-US"/>
-        </w:rPr>
-      </w:pPr>
-      <w:r>
-        <w:rPr>
-          <w:lang w:val="en-US"/>
-        </w:rPr>
-        <w:t>The game engine contains all of the logic needed for the game to operate. The engine must be able to handle input, process game objects (such as players and tiles), and handle all of the logic (collisions, scores, etc.)</w:t>
+        <w:t>Player</w:t>
+      </w:r>
+    </w:p>
+    <w:p>
+      <w:pPr>
+        <w:rPr>
+          <w:lang w:val="en-US"/>
+        </w:rPr>
+      </w:pPr>
+      <w:r>
+        <w:rPr>
+          <w:lang w:val="en-US"/>
+        </w:rPr>
+        <w:t xml:space="preserve">The Player class has all the attributes of a normal player. This must include position, </w:t>
+      </w:r>
+      <w:r>
+        <w:rPr>
+          <w:lang w:val="en-US"/>
+        </w:rPr>
+        <w:t xml:space="preserve">status, and score. </w:t>
       </w:r>
     </w:p>
     <w:p>
@@ -606,13 +628,7 @@
         <w:rPr>
           <w:lang w:val="en-US"/>
         </w:rPr>
-        <w:t xml:space="preserve">V </w:t>
-      </w:r>
-      <w:r>
-        <w:rPr>
-          <w:lang w:val="en-US"/>
-        </w:rPr>
-        <w:t>0.1</w:t>
+        <w:t>V 0.1</w:t>
       </w:r>
     </w:p>
     <w:p>
@@ -623,17 +639,123 @@
           <w:numId w:val="3"/>
         </w:numPr>
         <w:rPr>
-          <w:lang w:val="en-US"/>
-        </w:rPr>
-      </w:pPr>
-      <w:r>
-        <w:rPr>
+          <w:highlight w:val="yellow"/>
+          <w:lang w:val="en-US"/>
+        </w:rPr>
+      </w:pPr>
+      <w:r>
+        <w:rPr>
+          <w:highlight w:val="yellow"/>
+          <w:lang w:val="en-US"/>
+        </w:rPr>
+        <w:t>Player Class (player.as)</w:t>
+      </w:r>
+    </w:p>
+    <w:p>
+      <w:pPr>
+        <w:pStyle w:val="ListParagraph"/>
+        <w:numPr>
+          <w:ilvl w:val="1"/>
+          <w:numId w:val="3"/>
+        </w:numPr>
+        <w:rPr>
+          <w:lang w:val="en-US"/>
+        </w:rPr>
+      </w:pPr>
+      <w:r>
+        <w:rPr>
+          <w:lang w:val="en-US"/>
+        </w:rPr>
+        <w:t>Variables to track position, status, score</w:t>
+      </w:r>
+    </w:p>
+    <w:p>
+      <w:pPr>
+        <w:pStyle w:val="ListParagraph"/>
+        <w:numPr>
+          <w:ilvl w:val="1"/>
+          <w:numId w:val="3"/>
+        </w:numPr>
+        <w:rPr>
+          <w:lang w:val="en-US"/>
+        </w:rPr>
+      </w:pPr>
+      <w:r>
+        <w:rPr>
+          <w:lang w:val="en-US"/>
+        </w:rPr>
+        <w:t>Getter/ Setter methods, etc</w:t>
+      </w:r>
+    </w:p>
+    <w:p>
+      <w:pPr>
+        <w:pStyle w:val="Heading1"/>
+        <w:rPr>
+          <w:lang w:val="en-US"/>
+        </w:rPr>
+      </w:pPr>
+      <w:r>
+        <w:rPr>
+          <w:lang w:val="en-US"/>
+        </w:rPr>
+        <w:t>Engine</w:t>
+      </w:r>
+    </w:p>
+    <w:p>
+      <w:pPr>
+        <w:rPr>
+          <w:lang w:val="en-US"/>
+        </w:rPr>
+      </w:pPr>
+      <w:r>
+        <w:rPr>
+          <w:lang w:val="en-US"/>
+        </w:rPr>
+        <w:t>The game engine contains all of the logic needed for the game to operate. The engine must be able to handle input, process game objects (such as players and tiles), and handle all of the logic (collisions, scores, etc.)</w:t>
+      </w:r>
+    </w:p>
+    <w:p>
+      <w:pPr>
+        <w:pStyle w:val="Heading2"/>
+        <w:rPr>
+          <w:lang w:val="en-US"/>
+        </w:rPr>
+      </w:pPr>
+      <w:r>
+        <w:rPr>
+          <w:lang w:val="en-US"/>
+        </w:rPr>
+        <w:t xml:space="preserve">V </w:t>
+      </w:r>
+      <w:r>
+        <w:rPr>
+          <w:lang w:val="en-US"/>
+        </w:rPr>
+        <w:t>0.1</w:t>
+      </w:r>
+    </w:p>
+    <w:p>
+      <w:pPr>
+        <w:pStyle w:val="ListParagraph"/>
+        <w:numPr>
+          <w:ilvl w:val="0"/>
+          <w:numId w:val="3"/>
+        </w:numPr>
+        <w:rPr>
+          <w:highlight w:val="yellow"/>
+          <w:lang w:val="en-US"/>
+        </w:rPr>
+      </w:pPr>
+      <w:r>
+        <w:rPr>
+          <w:highlight w:val="yellow"/>
           <w:lang w:val="en-US"/>
         </w:rPr>
         <w:t>Engine Core</w:t>
       </w:r>
       <w:r>
         <w:rPr>
+          <w:highlight w:val="yellow"/>
           <w:lang w:val="en-US"/>
         </w:rPr>
         <w:t xml:space="preserve"> (engine.as)</w:t>
@@ -718,11 +840,13 @@
           <w:numId w:val="3"/>
         </w:numPr>
         <w:rPr>
-          <w:lang w:val="en-US"/>
-        </w:rPr>
-      </w:pPr>
-      <w:r>
-        <w:rPr>
+          <w:highlight w:val="yellow"/>
+          <w:lang w:val="en-US"/>
+        </w:rPr>
+      </w:pPr>
+      <w:r>
+        <w:rPr>
+          <w:highlight w:val="yellow"/>
           <w:lang w:val="en-US"/>
         </w:rPr>
         <w:t>Painter core (painter.as)</w:t>
@@ -755,7 +879,7 @@
       </w:pPr>
     </w:p>
     <w:sectPr>
-      <w:headerReference w:type="default" r:id="rId8"/>
+      <w:headerReference w:type="default" r:id="rId9"/>
       <w:pgSz w:w="12240" w:h="15840"/>
       <w:pgMar w:top="1440" w:right="1440" w:bottom="1440" w:left="1440" w:header="720" w:footer="720" w:gutter="0"/>
       <w:cols w:space="720"/>
@@ -846,7 +970,7 @@
   <w:abstractNum w:abstractNumId="0">
     <w:nsid w:val="15D84009"/>
     <w:multiLevelType w:val="hybridMultilevel"/>
-    <w:tmpl w:val="7676F742"/>
+    <w:tmpl w:val="479815F6"/>
     <w:lvl w:ilvl="0" w:tplc="524EE5CA">
       <w:start w:val="3"/>
       <w:numFmt w:val="bullet"/>
@@ -1618,6 +1742,18 @@
       </w:tblCellMar>
     </w:tblPr>
   </w:style>
+  <w:style w:type="character" w:styleId="Hyperlink">
+    <w:name w:val="Hyperlink"/>
+    <w:basedOn w:val="DefaultParagraphFont"/>
+    <w:uiPriority w:val="99"/>
+    <w:semiHidden/>
+    <w:unhideWhenUsed/>
+    <w:rsid w:val="00C161D8"/>
+    <w:rPr>
+      <w:color w:val="0000FF"/>
+      <w:u w:val="single"/>
+    </w:rPr>
+  </w:style>
 </w:styles>
 </file>
 
@@ -2043,6 +2179,18 @@
         <w:right w:w="108" w:type="dxa"/>
       </w:tblCellMar>
     </w:tblPr>
+  </w:style>
+  <w:style w:type="character" w:styleId="Hyperlink">
+    <w:name w:val="Hyperlink"/>
+    <w:basedOn w:val="DefaultParagraphFont"/>
+    <w:uiPriority w:val="99"/>
+    <w:semiHidden/>
+    <w:unhideWhenUsed/>
+    <w:rsid w:val="00C161D8"/>
+    <w:rPr>
+      <w:color w:val="0000FF"/>
+      <w:u w:val="single"/>
+    </w:rPr>
   </w:style>
 </w:styles>
 </file>

</xml_diff>

<commit_message>
Started working on Player Class
</commit_message>
<xml_diff>
--- a/Specifications.docx
+++ b/Specifications.docx
@@ -28,16 +28,8 @@
         <w:rPr>
           <w:lang w:val="en-US"/>
         </w:rPr>
-        <w:t xml:space="preserve">Project: </w:t>
-      </w:r>
-      <w:proofErr w:type="spellStart"/>
-      <w:r>
-        <w:rPr>
-          <w:lang w:val="en-US"/>
-        </w:rPr>
-        <w:t>JarsTiles</w:t>
-      </w:r>
-      <w:proofErr w:type="spellEnd"/>
+        <w:t>Project: JarsTiles</w:t>
+      </w:r>
     </w:p>
     <w:p>
       <w:pPr>
@@ -179,21 +171,7 @@
         <w:rPr>
           <w:lang w:val="en-US"/>
         </w:rPr>
-        <w:t xml:space="preserve">Each feature will be </w:t>
-      </w:r>
-      <w:proofErr w:type="spellStart"/>
-      <w:r>
-        <w:rPr>
-          <w:lang w:val="en-US"/>
-        </w:rPr>
-        <w:t>colour</w:t>
-      </w:r>
-      <w:proofErr w:type="spellEnd"/>
-      <w:r>
-        <w:rPr>
-          <w:lang w:val="en-US"/>
-        </w:rPr>
-        <w:t xml:space="preserve"> coded as follows:</w:t>
+        <w:t>Each feature will be colour coded as follows:</w:t>
       </w:r>
     </w:p>
     <w:tbl>
@@ -218,7 +196,6 @@
                 <w:lang w:val="en-US"/>
               </w:rPr>
             </w:pPr>
-            <w:proofErr w:type="spellStart"/>
             <w:r>
               <w:rPr>
                 <w:b/>
@@ -226,7 +203,6 @@
               </w:rPr>
               <w:t>Colour</w:t>
             </w:r>
-            <w:proofErr w:type="spellEnd"/>
           </w:p>
         </w:tc>
         <w:tc>
@@ -467,23 +443,7 @@
           <w:highlight w:val="yellow"/>
           <w:lang w:val="en-US"/>
         </w:rPr>
-        <w:t>Flex compiler (</w:t>
-      </w:r>
-      <w:proofErr w:type="spellStart"/>
-      <w:r>
-        <w:rPr>
-          <w:highlight w:val="yellow"/>
-          <w:lang w:val="en-US"/>
-        </w:rPr>
-        <w:t>mxmlc</w:t>
-      </w:r>
-      <w:proofErr w:type="spellEnd"/>
-      <w:r>
-        <w:rPr>
-          <w:highlight w:val="yellow"/>
-          <w:lang w:val="en-US"/>
-        </w:rPr>
-        <w:t>) build script</w:t>
+        <w:t>Flex compiler (mxmlc) build script</w:t>
       </w:r>
     </w:p>
     <w:p>
@@ -501,21 +461,7 @@
         <w:rPr>
           <w:lang w:val="en-US"/>
         </w:rPr>
-        <w:t xml:space="preserve">Need a script that can compile a </w:t>
-      </w:r>
-      <w:proofErr w:type="spellStart"/>
-      <w:r>
-        <w:rPr>
-          <w:lang w:val="en-US"/>
-        </w:rPr>
-        <w:t>swf</w:t>
-      </w:r>
-      <w:proofErr w:type="spellEnd"/>
-      <w:r>
-        <w:rPr>
-          <w:lang w:val="en-US"/>
-        </w:rPr>
-        <w:t xml:space="preserve"> file for the project, for people that don’t have flash</w:t>
+        <w:t>Need a script that can compile a swf file for the project, for people that don’t have flash</w:t>
       </w:r>
     </w:p>
     <w:p>
@@ -691,17 +637,37 @@
           <w:numId w:val="3"/>
         </w:numPr>
         <w:rPr>
-          <w:highlight w:val="yellow"/>
-          <w:lang w:val="en-US"/>
-        </w:rPr>
-      </w:pPr>
-      <w:r>
-        <w:rPr>
-          <w:highlight w:val="yellow"/>
+          <w:lang w:val="en-US"/>
+        </w:rPr>
+      </w:pPr>
+      <w:r>
+        <w:rPr>
+          <w:highlight w:val="cyan"/>
           <w:lang w:val="en-US"/>
         </w:rPr>
         <w:t>Player Class (player.as)</w:t>
       </w:r>
+      <w:r>
+        <w:rPr>
+          <w:highlight w:val="cyan"/>
+          <w:lang w:val="en-US"/>
+        </w:rPr>
+        <w:t xml:space="preserve">  </w:t>
+      </w:r>
+      <w:r>
+        <w:rPr>
+          <w:lang w:val="en-US"/>
+        </w:rPr>
+        <w:t>(Richard Peng</w:t>
+      </w:r>
+      <w:r>
+        <w:rPr>
+          <w:lang w:val="en-US"/>
+        </w:rPr>
+        <w:t>- 2/23/11)</w:t>
+      </w:r>
+      <w:bookmarkStart w:id="0" w:name="_GoBack"/>
+      <w:bookmarkEnd w:id="0"/>
     </w:p>
     <w:p>
       <w:pPr>
@@ -736,16 +702,8 @@
         <w:rPr>
           <w:lang w:val="en-US"/>
         </w:rPr>
-        <w:t xml:space="preserve">Getter/ Setter methods, </w:t>
-      </w:r>
-      <w:proofErr w:type="spellStart"/>
-      <w:r>
-        <w:rPr>
-          <w:lang w:val="en-US"/>
-        </w:rPr>
-        <w:t>etc</w:t>
-      </w:r>
-      <w:proofErr w:type="spellEnd"/>
+        <w:t>Getter/ Setter methods, etc</w:t>
+      </w:r>
     </w:p>
     <w:p>
       <w:pPr>
@@ -800,8 +758,6 @@
           <w:lang w:val="en-US"/>
         </w:rPr>
       </w:pPr>
-      <w:bookmarkStart w:id="0" w:name="_GoBack"/>
-      <w:bookmarkEnd w:id="0"/>
       <w:r>
         <w:rPr>
           <w:highlight w:val="yellow"/>

</xml_diff>

<commit_message>
Started on implementing Tile class
</commit_message>
<xml_diff>
--- a/Specifications.docx
+++ b/Specifications.docx
@@ -658,7 +658,13 @@
         <w:rPr>
           <w:lang w:val="en-US"/>
         </w:rPr>
-        <w:t>(Richard Peng</w:t>
+        <w:t>(</w:t>
+      </w:r>
+      <w:r>
+        <w:rPr>
+          <w:lang w:val="en-US"/>
+        </w:rPr>
+        <w:t>rpeng</w:t>
       </w:r>
       <w:r>
         <w:rPr>
@@ -666,8 +672,6 @@
         </w:rPr>
         <w:t>- 2/23/11)</w:t>
       </w:r>
-      <w:bookmarkStart w:id="0" w:name="_GoBack"/>
-      <w:bookmarkEnd w:id="0"/>
     </w:p>
     <w:p>
       <w:pPr>
@@ -754,17 +758,31 @@
           <w:numId w:val="3"/>
         </w:numPr>
         <w:rPr>
-          <w:highlight w:val="yellow"/>
-          <w:lang w:val="en-US"/>
-        </w:rPr>
-      </w:pPr>
-      <w:r>
-        <w:rPr>
-          <w:highlight w:val="yellow"/>
+          <w:lang w:val="en-US"/>
+        </w:rPr>
+      </w:pPr>
+      <w:r>
+        <w:rPr>
+          <w:highlight w:val="cyan"/>
           <w:lang w:val="en-US"/>
         </w:rPr>
         <w:t>Tile Class (tile.as)</w:t>
       </w:r>
+      <w:r>
+        <w:rPr>
+          <w:highlight w:val="cyan"/>
+          <w:lang w:val="en-US"/>
+        </w:rPr>
+        <w:t xml:space="preserve"> </w:t>
+      </w:r>
+      <w:r>
+        <w:rPr>
+          <w:lang w:val="en-US"/>
+        </w:rPr>
+        <w:t>(rpeng-2/23/11)</w:t>
+      </w:r>
+      <w:bookmarkStart w:id="0" w:name="_GoBack"/>
+      <w:bookmarkEnd w:id="0"/>
     </w:p>
     <w:p>
       <w:pPr>

</xml_diff>

<commit_message>
Updated specifications document to include TilePainter
</commit_message>
<xml_diff>
--- a/Specifications.docx
+++ b/Specifications.docx
@@ -550,18 +550,26 @@
       </w:pPr>
       <w:r>
         <w:rPr>
-          <w:highlight w:val="yellow"/>
+          <w:highlight w:val="cyan"/>
           <w:lang w:val="en-US"/>
         </w:rPr>
         <w:t>Main class (jars</w:t>
       </w:r>
       <w:r>
         <w:rPr>
-          <w:highlight w:val="yellow"/>
+          <w:highlight w:val="cyan"/>
           <w:lang w:val="en-US"/>
         </w:rPr>
         <w:t>Tiles.as)</w:t>
       </w:r>
+      <w:r>
+        <w:rPr>
+          <w:lang w:val="en-US"/>
+        </w:rPr>
+        <w:t xml:space="preserve"> (rpeng 2/28/2011)</w:t>
+      </w:r>
+      <w:bookmarkStart w:id="0" w:name="_GoBack"/>
+      <w:bookmarkEnd w:id="0"/>
     </w:p>
     <w:p>
       <w:pPr>
@@ -583,6 +591,24 @@
     </w:p>
     <w:p>
       <w:pPr>
+        <w:pStyle w:val="ListParagraph"/>
+        <w:numPr>
+          <w:ilvl w:val="1"/>
+          <w:numId w:val="3"/>
+        </w:numPr>
+        <w:rPr>
+          <w:lang w:val="en-US"/>
+        </w:rPr>
+      </w:pPr>
+      <w:r>
+        <w:rPr>
+          <w:lang w:val="en-US"/>
+        </w:rPr>
+        <w:t>Test scripts</w:t>
+      </w:r>
+    </w:p>
+    <w:p>
+      <w:pPr>
         <w:pStyle w:val="Heading1"/>
         <w:rPr>
           <w:lang w:val="en-US"/>
@@ -645,7 +671,21 @@
           <w:highlight w:val="cyan"/>
           <w:lang w:val="en-US"/>
         </w:rPr>
-        <w:t>Player Class (player.as)</w:t>
+        <w:t>Player Class (</w:t>
+      </w:r>
+      <w:r>
+        <w:rPr>
+          <w:highlight w:val="cyan"/>
+          <w:lang w:val="en-US"/>
+        </w:rPr>
+        <w:t>P</w:t>
+      </w:r>
+      <w:r>
+        <w:rPr>
+          <w:highlight w:val="cyan"/>
+          <w:lang w:val="en-US"/>
+        </w:rPr>
+        <w:t>layer.as)</w:t>
       </w:r>
       <w:r>
         <w:rPr>
@@ -766,13 +806,20 @@
           <w:highlight w:val="cyan"/>
           <w:lang w:val="en-US"/>
         </w:rPr>
-        <w:t>Tile Class (tile.as)</w:t>
+        <w:t>Tile Class (T</w:t>
       </w:r>
       <w:r>
         <w:rPr>
           <w:highlight w:val="cyan"/>
           <w:lang w:val="en-US"/>
         </w:rPr>
+        <w:t>ile.as)</w:t>
+      </w:r>
+      <w:r>
+        <w:rPr>
+          <w:highlight w:val="cyan"/>
+          <w:lang w:val="en-US"/>
+        </w:rPr>
         <w:t xml:space="preserve"> </w:t>
       </w:r>
       <w:r>
@@ -781,8 +828,6 @@
         </w:rPr>
         <w:t>(rpeng-2/23/11)</w:t>
       </w:r>
-      <w:bookmarkStart w:id="0" w:name="_GoBack"/>
-      <w:bookmarkEnd w:id="0"/>
     </w:p>
     <w:p>
       <w:pPr>
@@ -831,20 +876,20 @@
         <w:rPr>
           <w:lang w:val="en-US"/>
         </w:rPr>
-        <w:t>Engine</w:t>
-      </w:r>
-    </w:p>
-    <w:p>
-      <w:pPr>
-        <w:rPr>
-          <w:lang w:val="en-US"/>
-        </w:rPr>
-      </w:pPr>
-      <w:r>
-        <w:rPr>
-          <w:lang w:val="en-US"/>
-        </w:rPr>
-        <w:t>The game engine contains all of the logic needed for the game to operate. The engine must be able to handle input, process game objects (such as players and tiles), and handle all of the logic (collisions, scores, etc.)</w:t>
+        <w:t>TileGrid</w:t>
+      </w:r>
+    </w:p>
+    <w:p>
+      <w:pPr>
+        <w:rPr>
+          <w:lang w:val="en-US"/>
+        </w:rPr>
+      </w:pPr>
+      <w:r>
+        <w:rPr>
+          <w:lang w:val="en-US"/>
+        </w:rPr>
+        <w:t>Tile grid class that represents the arena</w:t>
       </w:r>
     </w:p>
     <w:p>
@@ -858,13 +903,7 @@
         <w:rPr>
           <w:lang w:val="en-US"/>
         </w:rPr>
-        <w:t xml:space="preserve">V </w:t>
-      </w:r>
-      <w:r>
-        <w:rPr>
-          <w:lang w:val="en-US"/>
-        </w:rPr>
-        <w:t>0.1</w:t>
+        <w:t>V 0.1</w:t>
       </w:r>
     </w:p>
     <w:p>
@@ -875,6 +914,96 @@
           <w:numId w:val="3"/>
         </w:numPr>
         <w:rPr>
+          <w:lang w:val="en-US"/>
+        </w:rPr>
+      </w:pPr>
+      <w:r>
+        <w:rPr>
+          <w:highlight w:val="cyan"/>
+          <w:lang w:val="en-US"/>
+        </w:rPr>
+        <w:t>TileGrid class (TileGrid.as)</w:t>
+      </w:r>
+      <w:r>
+        <w:rPr>
+          <w:lang w:val="en-US"/>
+        </w:rPr>
+        <w:t xml:space="preserve"> (rpeng 2/25/11)</w:t>
+      </w:r>
+    </w:p>
+    <w:p>
+      <w:pPr>
+        <w:pStyle w:val="ListParagraph"/>
+        <w:numPr>
+          <w:ilvl w:val="1"/>
+          <w:numId w:val="3"/>
+        </w:numPr>
+        <w:rPr>
+          <w:lang w:val="en-US"/>
+        </w:rPr>
+      </w:pPr>
+      <w:r>
+        <w:rPr>
+          <w:lang w:val="en-US"/>
+        </w:rPr>
+        <w:t>Basic grid function to resolve XY coordinates into rows and columns</w:t>
+      </w:r>
+    </w:p>
+    <w:p>
+      <w:pPr>
+        <w:pStyle w:val="Heading1"/>
+        <w:rPr>
+          <w:lang w:val="en-US"/>
+        </w:rPr>
+      </w:pPr>
+      <w:r>
+        <w:rPr>
+          <w:lang w:val="en-US"/>
+        </w:rPr>
+        <w:t>Engine</w:t>
+      </w:r>
+    </w:p>
+    <w:p>
+      <w:pPr>
+        <w:rPr>
+          <w:lang w:val="en-US"/>
+        </w:rPr>
+      </w:pPr>
+      <w:r>
+        <w:rPr>
+          <w:lang w:val="en-US"/>
+        </w:rPr>
+        <w:t>The game engine contains all of the logic needed for the game to operate. The engine must be able to handle input, process game objects (such as players and tiles), and handle all of the logic (collisions, scores, etc.)</w:t>
+      </w:r>
+    </w:p>
+    <w:p>
+      <w:pPr>
+        <w:pStyle w:val="Heading2"/>
+        <w:rPr>
+          <w:lang w:val="en-US"/>
+        </w:rPr>
+      </w:pPr>
+      <w:r>
+        <w:rPr>
+          <w:lang w:val="en-US"/>
+        </w:rPr>
+        <w:t xml:space="preserve">V </w:t>
+      </w:r>
+      <w:r>
+        <w:rPr>
+          <w:lang w:val="en-US"/>
+        </w:rPr>
+        <w:t>0.1</w:t>
+      </w:r>
+    </w:p>
+    <w:p>
+      <w:pPr>
+        <w:pStyle w:val="ListParagraph"/>
+        <w:numPr>
+          <w:ilvl w:val="0"/>
+          <w:numId w:val="3"/>
+        </w:numPr>
+        <w:rPr>
           <w:highlight w:val="yellow"/>
           <w:lang w:val="en-US"/>
         </w:rPr>
@@ -891,7 +1020,14 @@
           <w:highlight w:val="yellow"/>
           <w:lang w:val="en-US"/>
         </w:rPr>
-        <w:t xml:space="preserve"> (engine.as)</w:t>
+        <w:t xml:space="preserve"> (E</w:t>
+      </w:r>
+      <w:r>
+        <w:rPr>
+          <w:highlight w:val="yellow"/>
+          <w:lang w:val="en-US"/>
+        </w:rPr>
+        <w:t>ngine.as)</w:t>
       </w:r>
     </w:p>
     <w:p>
@@ -962,6 +1098,7 @@
         <w:rPr>
           <w:lang w:val="en-US"/>
         </w:rPr>
+        <w:lastRenderedPageBreak/>
         <w:t>V0.1</w:t>
       </w:r>
     </w:p>
@@ -982,7 +1119,14 @@
           <w:highlight w:val="yellow"/>
           <w:lang w:val="en-US"/>
         </w:rPr>
-        <w:t>Painter core (painter.as)</w:t>
+        <w:t>Painter core (P</w:t>
+      </w:r>
+      <w:r>
+        <w:rPr>
+          <w:highlight w:val="yellow"/>
+          <w:lang w:val="en-US"/>
+        </w:rPr>
+        <w:t>ainter.as)</w:t>
       </w:r>
     </w:p>
     <w:p>

</xml_diff>

<commit_message>
Updated specs, painter, and player
</commit_message>
<xml_diff>
--- a/Specifications.docx
+++ b/Specifications.docx
@@ -28,8 +28,16 @@
         <w:rPr>
           <w:lang w:val="en-US"/>
         </w:rPr>
-        <w:t>Project: JarsTiles</w:t>
-      </w:r>
+        <w:t xml:space="preserve">Project: </w:t>
+      </w:r>
+      <w:proofErr w:type="spellStart"/>
+      <w:r>
+        <w:rPr>
+          <w:lang w:val="en-US"/>
+        </w:rPr>
+        <w:t>JarsTiles</w:t>
+      </w:r>
+      <w:proofErr w:type="spellEnd"/>
     </w:p>
     <w:p>
       <w:pPr>
@@ -171,7 +179,21 @@
         <w:rPr>
           <w:lang w:val="en-US"/>
         </w:rPr>
-        <w:t>Each feature will be colour coded as follows:</w:t>
+        <w:t xml:space="preserve">Each feature will be </w:t>
+      </w:r>
+      <w:proofErr w:type="spellStart"/>
+      <w:r>
+        <w:rPr>
+          <w:lang w:val="en-US"/>
+        </w:rPr>
+        <w:t>colour</w:t>
+      </w:r>
+      <w:proofErr w:type="spellEnd"/>
+      <w:r>
+        <w:rPr>
+          <w:lang w:val="en-US"/>
+        </w:rPr>
+        <w:t xml:space="preserve"> coded as follows:</w:t>
       </w:r>
     </w:p>
     <w:tbl>
@@ -196,6 +218,7 @@
                 <w:lang w:val="en-US"/>
               </w:rPr>
             </w:pPr>
+            <w:proofErr w:type="spellStart"/>
             <w:r>
               <w:rPr>
                 <w:b/>
@@ -203,6 +226,7 @@
               </w:rPr>
               <w:t>Colour</w:t>
             </w:r>
+            <w:proofErr w:type="spellEnd"/>
           </w:p>
         </w:tc>
         <w:tc>
@@ -443,7 +467,23 @@
           <w:highlight w:val="yellow"/>
           <w:lang w:val="en-US"/>
         </w:rPr>
-        <w:t>Flex compiler (mxmlc) build script</w:t>
+        <w:t>Flex compiler (</w:t>
+      </w:r>
+      <w:proofErr w:type="spellStart"/>
+      <w:r>
+        <w:rPr>
+          <w:highlight w:val="yellow"/>
+          <w:lang w:val="en-US"/>
+        </w:rPr>
+        <w:t>mxmlc</w:t>
+      </w:r>
+      <w:proofErr w:type="spellEnd"/>
+      <w:r>
+        <w:rPr>
+          <w:highlight w:val="yellow"/>
+          <w:lang w:val="en-US"/>
+        </w:rPr>
+        <w:t>) build script</w:t>
       </w:r>
     </w:p>
     <w:p>
@@ -461,7 +501,21 @@
         <w:rPr>
           <w:lang w:val="en-US"/>
         </w:rPr>
-        <w:t>Need a script that can compile a swf file for the project, for people that don’t have flash</w:t>
+        <w:t xml:space="preserve">Need a script that can compile a </w:t>
+      </w:r>
+      <w:proofErr w:type="spellStart"/>
+      <w:r>
+        <w:rPr>
+          <w:lang w:val="en-US"/>
+        </w:rPr>
+        <w:t>swf</w:t>
+      </w:r>
+      <w:proofErr w:type="spellEnd"/>
+      <w:r>
+        <w:rPr>
+          <w:lang w:val="en-US"/>
+        </w:rPr>
+        <w:t xml:space="preserve"> file for the project, for people that don’t have flash</w:t>
       </w:r>
     </w:p>
     <w:p>
@@ -566,10 +620,22 @@
         <w:rPr>
           <w:lang w:val="en-US"/>
         </w:rPr>
-        <w:t xml:space="preserve"> (rpeng 2/28/2011)</w:t>
-      </w:r>
-      <w:bookmarkStart w:id="0" w:name="_GoBack"/>
-      <w:bookmarkEnd w:id="0"/>
+        <w:t xml:space="preserve"> (</w:t>
+      </w:r>
+      <w:proofErr w:type="spellStart"/>
+      <w:r>
+        <w:rPr>
+          <w:lang w:val="en-US"/>
+        </w:rPr>
+        <w:t>rpeng</w:t>
+      </w:r>
+      <w:proofErr w:type="spellEnd"/>
+      <w:r>
+        <w:rPr>
+          <w:lang w:val="en-US"/>
+        </w:rPr>
+        <w:t xml:space="preserve"> 2/28/2011)</w:t>
+      </w:r>
     </w:p>
     <w:p>
       <w:pPr>
@@ -700,12 +766,14 @@
         </w:rPr>
         <w:t>(</w:t>
       </w:r>
+      <w:proofErr w:type="spellStart"/>
       <w:r>
         <w:rPr>
           <w:lang w:val="en-US"/>
         </w:rPr>
         <w:t>rpeng</w:t>
       </w:r>
+      <w:proofErr w:type="spellEnd"/>
       <w:r>
         <w:rPr>
           <w:lang w:val="en-US"/>
@@ -746,8 +814,16 @@
         <w:rPr>
           <w:lang w:val="en-US"/>
         </w:rPr>
-        <w:t>Getter/ Setter methods, etc</w:t>
-      </w:r>
+        <w:t xml:space="preserve">Getter/ Setter methods, </w:t>
+      </w:r>
+      <w:proofErr w:type="spellStart"/>
+      <w:r>
+        <w:rPr>
+          <w:lang w:val="en-US"/>
+        </w:rPr>
+        <w:t>etc</w:t>
+      </w:r>
+      <w:proofErr w:type="spellEnd"/>
     </w:p>
     <w:p>
       <w:pPr>
@@ -872,12 +948,14 @@
           <w:lang w:val="en-US"/>
         </w:rPr>
       </w:pPr>
+      <w:proofErr w:type="spellStart"/>
       <w:r>
         <w:rPr>
           <w:lang w:val="en-US"/>
         </w:rPr>
         <w:t>TileGrid</w:t>
       </w:r>
+      <w:proofErr w:type="spellEnd"/>
     </w:p>
     <w:p>
       <w:pPr>
@@ -917,18 +995,41 @@
           <w:lang w:val="en-US"/>
         </w:rPr>
       </w:pPr>
+      <w:proofErr w:type="spellStart"/>
       <w:r>
         <w:rPr>
           <w:highlight w:val="cyan"/>
           <w:lang w:val="en-US"/>
         </w:rPr>
-        <w:t>TileGrid class (TileGrid.as)</w:t>
-      </w:r>
-      <w:r>
-        <w:rPr>
-          <w:lang w:val="en-US"/>
-        </w:rPr>
-        <w:t xml:space="preserve"> (rpeng 2/25/11)</w:t>
+        <w:t>TileGrid</w:t>
+      </w:r>
+      <w:proofErr w:type="spellEnd"/>
+      <w:r>
+        <w:rPr>
+          <w:highlight w:val="cyan"/>
+          <w:lang w:val="en-US"/>
+        </w:rPr>
+        <w:t xml:space="preserve"> class (TileGrid.as)</w:t>
+      </w:r>
+      <w:r>
+        <w:rPr>
+          <w:lang w:val="en-US"/>
+        </w:rPr>
+        <w:t xml:space="preserve"> (</w:t>
+      </w:r>
+      <w:proofErr w:type="spellStart"/>
+      <w:r>
+        <w:rPr>
+          <w:lang w:val="en-US"/>
+        </w:rPr>
+        <w:t>rpeng</w:t>
+      </w:r>
+      <w:proofErr w:type="spellEnd"/>
+      <w:r>
+        <w:rPr>
+          <w:lang w:val="en-US"/>
+        </w:rPr>
+        <w:t xml:space="preserve"> 2/25/11)</w:t>
       </w:r>
     </w:p>
     <w:p>
@@ -1145,6 +1246,56 @@
           <w:lang w:val="en-US"/>
         </w:rPr>
         <w:t>Ability to generate a 2D basic terrain with markers to indicate characters</w:t>
+      </w:r>
+    </w:p>
+    <w:p>
+      <w:pPr>
+        <w:rPr>
+          <w:lang w:val="en-US"/>
+        </w:rPr>
+      </w:pPr>
+    </w:p>
+    <w:p>
+      <w:pPr>
+        <w:pStyle w:val="Heading1"/>
+        <w:rPr>
+          <w:lang w:val="en-US"/>
+        </w:rPr>
+      </w:pPr>
+      <w:r>
+        <w:rPr>
+          <w:lang w:val="en-US"/>
+        </w:rPr>
+        <w:t>Game Graphics</w:t>
+      </w:r>
+      <w:bookmarkStart w:id="0" w:name="_GoBack"/>
+      <w:bookmarkEnd w:id="0"/>
+    </w:p>
+    <w:p>
+      <w:pPr>
+        <w:rPr>
+          <w:lang w:val="en-US"/>
+        </w:rPr>
+      </w:pPr>
+      <w:r>
+        <w:rPr>
+          <w:lang w:val="en-US"/>
+        </w:rPr>
+        <w:t xml:space="preserve">All of the graphical assets would be stored in the library in </w:t>
+      </w:r>
+      <w:proofErr w:type="spellStart"/>
+      <w:r>
+        <w:rPr>
+          <w:lang w:val="en-US"/>
+        </w:rPr>
+        <w:t>tilesMain.fla</w:t>
+      </w:r>
+      <w:proofErr w:type="spellEnd"/>
+      <w:r>
+        <w:rPr>
+          <w:lang w:val="en-US"/>
+        </w:rPr>
+        <w:t xml:space="preserve">. </w:t>
       </w:r>
     </w:p>
     <w:p>

</xml_diff>